<commit_message>
Segundo commit con un sistema funcional y una respuesta alucinante pero funcional
</commit_message>
<xml_diff>
--- a/PLAN DE TRABAJO.docx
+++ b/PLAN DE TRABAJO.docx
@@ -14,17 +14,8 @@
           <w:b/>
           <w:bCs/>
         </w:rPr>
-        <w:t xml:space="preserve">PLAN DE TRABAJO – Rol: Infraestructura &amp; </w:t>
-      </w:r>
-      <w:proofErr w:type="spellStart"/>
-      <w:r>
-        <w:rPr>
-          <w:b/>
-          <w:bCs/>
-        </w:rPr>
-        <w:t>MLOps</w:t>
-      </w:r>
-      <w:proofErr w:type="spellEnd"/>
+        <w:t>PLAN DE TRABAJO – Rol: Infraestructura &amp; MLOps</w:t>
+      </w:r>
     </w:p>
     <w:p>
       <w:r>
@@ -77,7 +68,7 @@
     <w:p>
       <w:r>
         <w:pict w14:anchorId="692CF741">
-          <v:rect id="_x0000_i1061" style="width:0;height:1.5pt" o:hralign="center" o:hrstd="t" o:hr="t" fillcolor="#a0a0a0" stroked="f"/>
+          <v:rect id="_x0000_i1025" style="width:0;height:1.5pt" o:hralign="center" o:hrstd="t" o:hr="t" fillcolor="#a0a0a0" stroked="f"/>
         </w:pict>
       </w:r>
     </w:p>
@@ -129,23 +120,7 @@
     </w:p>
     <w:p>
       <w:r>
-        <w:t>Garantizar que cualquiera pueda ejecutar el proyecto con un solo comando (</w:t>
-      </w:r>
-      <w:proofErr w:type="spellStart"/>
-      <w:r>
-        <w:t>docker</w:t>
-      </w:r>
-      <w:proofErr w:type="spellEnd"/>
-      <w:r>
-        <w:t xml:space="preserve"> </w:t>
-      </w:r>
-      <w:proofErr w:type="spellStart"/>
-      <w:r>
-        <w:t>compose</w:t>
-      </w:r>
-      <w:proofErr w:type="spellEnd"/>
-      <w:r>
-        <w:t xml:space="preserve"> up).</w:t>
+        <w:t>Garantizar que cualquiera pueda ejecutar el proyecto con un solo comando (docker compose up).</w:t>
       </w:r>
     </w:p>
     <w:p>
@@ -204,21 +179,8 @@
           <w:numId w:val="1"/>
         </w:numPr>
       </w:pPr>
-      <w:proofErr w:type="spellStart"/>
-      <w:r>
-        <w:t>pip</w:t>
-      </w:r>
-      <w:proofErr w:type="spellEnd"/>
-      <w:r>
-        <w:t xml:space="preserve"> </w:t>
-      </w:r>
-      <w:proofErr w:type="spellStart"/>
-      <w:r>
-        <w:t>freeze</w:t>
-      </w:r>
-      <w:proofErr w:type="spellEnd"/>
-      <w:r>
-        <w:t xml:space="preserve"> &gt; requirements.txt</w:t>
+      <w:r>
+        <w:t>pip freeze &gt; requirements.txt</w:t>
       </w:r>
     </w:p>
     <w:p>
@@ -229,63 +191,7 @@
         </w:numPr>
       </w:pPr>
       <w:r>
-        <w:t xml:space="preserve">Asegurarte de incluir: </w:t>
-      </w:r>
-      <w:proofErr w:type="spellStart"/>
-      <w:r>
-        <w:t>fastapi</w:t>
-      </w:r>
-      <w:proofErr w:type="spellEnd"/>
-      <w:r>
-        <w:t xml:space="preserve">, </w:t>
-      </w:r>
-      <w:proofErr w:type="spellStart"/>
-      <w:r>
-        <w:t>uvicorn</w:t>
-      </w:r>
-      <w:proofErr w:type="spellEnd"/>
-      <w:r>
-        <w:t xml:space="preserve">, </w:t>
-      </w:r>
-      <w:proofErr w:type="spellStart"/>
-      <w:r>
-        <w:t>streamlit</w:t>
-      </w:r>
-      <w:proofErr w:type="spellEnd"/>
-      <w:r>
-        <w:t xml:space="preserve">, </w:t>
-      </w:r>
-      <w:proofErr w:type="spellStart"/>
-      <w:r>
-        <w:t>requests</w:t>
-      </w:r>
-      <w:proofErr w:type="spellEnd"/>
-      <w:r>
-        <w:t xml:space="preserve">, </w:t>
-      </w:r>
-      <w:proofErr w:type="spellStart"/>
-      <w:r>
-        <w:t>pydantic</w:t>
-      </w:r>
-      <w:proofErr w:type="spellEnd"/>
-      <w:r>
-        <w:t xml:space="preserve">, y más adelante </w:t>
-      </w:r>
-      <w:proofErr w:type="spellStart"/>
-      <w:r>
-        <w:t>langchain</w:t>
-      </w:r>
-      <w:proofErr w:type="spellEnd"/>
-      <w:r>
-        <w:t xml:space="preserve">, </w:t>
-      </w:r>
-      <w:proofErr w:type="spellStart"/>
-      <w:r>
-        <w:t>chromadb</w:t>
-      </w:r>
-      <w:proofErr w:type="spellEnd"/>
-      <w:r>
-        <w:t>, etc.</w:t>
+        <w:t>Asegurarte de incluir: fastapi, uvicorn, streamlit, requests, pydantic, y más adelante langchain, chromadb, etc.</w:t>
       </w:r>
     </w:p>
     <w:p>
@@ -300,17 +206,8 @@
           <w:b/>
           <w:bCs/>
         </w:rPr>
-        <w:t xml:space="preserve">Crear </w:t>
-      </w:r>
-      <w:proofErr w:type="spellStart"/>
-      <w:r>
-        <w:rPr>
-          <w:b/>
-          <w:bCs/>
-        </w:rPr>
-        <w:t>Dockerfiles</w:t>
-      </w:r>
-      <w:proofErr w:type="spellEnd"/>
+        <w:t>Crear Dockerfiles</w:t>
+      </w:r>
     </w:p>
     <w:p>
       <w:pPr>
@@ -322,7 +219,6 @@
       <w:r>
         <w:t xml:space="preserve">Uno para el </w:t>
       </w:r>
-      <w:proofErr w:type="spellStart"/>
       <w:r>
         <w:rPr>
           <w:b/>
@@ -330,25 +226,8 @@
         </w:rPr>
         <w:t>backend</w:t>
       </w:r>
-      <w:proofErr w:type="spellEnd"/>
-      <w:r>
-        <w:t xml:space="preserve"> (</w:t>
-      </w:r>
-      <w:proofErr w:type="spellStart"/>
-      <w:r>
-        <w:t>backend</w:t>
-      </w:r>
-      <w:proofErr w:type="spellEnd"/>
-      <w:r>
-        <w:t>/</w:t>
-      </w:r>
-      <w:proofErr w:type="spellStart"/>
-      <w:r>
-        <w:t>Dockerfile</w:t>
-      </w:r>
-      <w:proofErr w:type="spellEnd"/>
-      <w:r>
-        <w:t>)</w:t>
+      <w:r>
+        <w:t xml:space="preserve"> (backend/Dockerfile)</w:t>
       </w:r>
     </w:p>
     <w:p>
@@ -361,7 +240,6 @@
       <w:r>
         <w:t xml:space="preserve">Uno para el </w:t>
       </w:r>
-      <w:proofErr w:type="spellStart"/>
       <w:r>
         <w:rPr>
           <w:b/>
@@ -369,33 +247,8 @@
         </w:rPr>
         <w:t>frontend</w:t>
       </w:r>
-      <w:proofErr w:type="spellEnd"/>
-      <w:r>
-        <w:t xml:space="preserve"> (</w:t>
-      </w:r>
-      <w:proofErr w:type="spellStart"/>
-      <w:r>
-        <w:t>Dockerfile</w:t>
-      </w:r>
-      <w:proofErr w:type="spellEnd"/>
-      <w:r>
-        <w:t xml:space="preserve"> o </w:t>
-      </w:r>
-      <w:proofErr w:type="spellStart"/>
-      <w:r>
-        <w:t>ui</w:t>
-      </w:r>
-      <w:proofErr w:type="spellEnd"/>
-      <w:r>
-        <w:t>/</w:t>
-      </w:r>
-      <w:proofErr w:type="spellStart"/>
-      <w:r>
-        <w:t>Dockerfile</w:t>
-      </w:r>
-      <w:proofErr w:type="spellEnd"/>
-      <w:r>
-        <w:t>)</w:t>
+      <w:r>
+        <w:t xml:space="preserve"> (Dockerfile o ui/Dockerfile)</w:t>
       </w:r>
     </w:p>
     <w:p>
@@ -406,15 +259,7 @@
         </w:numPr>
       </w:pPr>
       <w:r>
-        <w:t xml:space="preserve">Ejemplo para </w:t>
-      </w:r>
-      <w:proofErr w:type="spellStart"/>
-      <w:r>
-        <w:t>backend</w:t>
-      </w:r>
-      <w:proofErr w:type="spellEnd"/>
-      <w:r>
-        <w:t>:</w:t>
+        <w:t>Ejemplo para backend:</w:t>
       </w:r>
     </w:p>
     <w:p>
@@ -446,21 +291,8 @@
           <w:numId w:val="1"/>
         </w:numPr>
       </w:pPr>
-      <w:proofErr w:type="gramStart"/>
-      <w:r>
-        <w:t>COPY .</w:t>
-      </w:r>
-      <w:proofErr w:type="gramEnd"/>
-      <w:r>
-        <w:t>/</w:t>
-      </w:r>
-      <w:proofErr w:type="spellStart"/>
-      <w:r>
-        <w:t>backend</w:t>
-      </w:r>
-      <w:proofErr w:type="spellEnd"/>
-      <w:r>
-        <w:t xml:space="preserve"> /app</w:t>
+      <w:r>
+        <w:t>COPY ./backend /app</w:t>
       </w:r>
     </w:p>
     <w:p>
@@ -471,13 +303,8 @@
         </w:numPr>
       </w:pPr>
       <w:r>
-        <w:t xml:space="preserve">COPY </w:t>
-      </w:r>
-      <w:proofErr w:type="gramStart"/>
-      <w:r>
-        <w:t>requirements.txt .</w:t>
-      </w:r>
-      <w:proofErr w:type="gramEnd"/>
+        <w:t>COPY requirements.txt .</w:t>
+      </w:r>
     </w:p>
     <w:p>
       <w:pPr>
@@ -536,17 +363,8 @@
           <w:b/>
           <w:bCs/>
         </w:rPr>
-        <w:t xml:space="preserve">Configurar </w:t>
-      </w:r>
-      <w:proofErr w:type="spellStart"/>
-      <w:r>
-        <w:rPr>
-          <w:b/>
-          <w:bCs/>
-        </w:rPr>
-        <w:t>docker-compose.yml</w:t>
-      </w:r>
-      <w:proofErr w:type="spellEnd"/>
+        <w:t>Configurar docker-compose.yml</w:t>
+      </w:r>
     </w:p>
     <w:p>
       <w:pPr>
@@ -567,13 +385,8 @@
         </w:numPr>
       </w:pPr>
       <w:r>
-        <w:t xml:space="preserve">api: para </w:t>
-      </w:r>
-      <w:proofErr w:type="spellStart"/>
-      <w:r>
-        <w:t>FastAPI</w:t>
-      </w:r>
-      <w:proofErr w:type="spellEnd"/>
+        <w:t>api: para FastAPI</w:t>
+      </w:r>
     </w:p>
     <w:p>
       <w:pPr>
@@ -582,19 +395,9 @@
           <w:numId w:val="1"/>
         </w:numPr>
       </w:pPr>
-      <w:proofErr w:type="spellStart"/>
-      <w:r>
-        <w:t>ui</w:t>
-      </w:r>
-      <w:proofErr w:type="spellEnd"/>
-      <w:r>
-        <w:t xml:space="preserve">: para </w:t>
-      </w:r>
-      <w:proofErr w:type="spellStart"/>
-      <w:r>
-        <w:t>Streamlit</w:t>
-      </w:r>
-      <w:proofErr w:type="spellEnd"/>
+      <w:r>
+        <w:t>ui: para Streamlit</w:t>
+      </w:r>
     </w:p>
     <w:p>
       <w:pPr>
@@ -603,22 +406,9 @@
           <w:numId w:val="1"/>
         </w:numPr>
       </w:pPr>
-      <w:proofErr w:type="spellStart"/>
       <w:r>
         <w:lastRenderedPageBreak/>
-        <w:t>db</w:t>
-      </w:r>
-      <w:proofErr w:type="spellEnd"/>
-      <w:r>
-        <w:t xml:space="preserve">-vector: para </w:t>
-      </w:r>
-      <w:proofErr w:type="spellStart"/>
-      <w:r>
-        <w:t>Chroma</w:t>
-      </w:r>
-      <w:proofErr w:type="spellEnd"/>
-      <w:r>
-        <w:t xml:space="preserve"> o FAISS (más adelante)</w:t>
+        <w:t>db-vector: para Chroma o FAISS (más adelante)</w:t>
       </w:r>
     </w:p>
     <w:p>
@@ -639,13 +429,8 @@
           <w:numId w:val="1"/>
         </w:numPr>
       </w:pPr>
-      <w:proofErr w:type="spellStart"/>
-      <w:r>
-        <w:t>version</w:t>
-      </w:r>
-      <w:proofErr w:type="spellEnd"/>
-      <w:r>
-        <w:t>: "3"</w:t>
+      <w:r>
+        <w:t>version: "3"</w:t>
       </w:r>
     </w:p>
     <w:p>
@@ -655,13 +440,8 @@
           <w:numId w:val="1"/>
         </w:numPr>
       </w:pPr>
-      <w:proofErr w:type="spellStart"/>
-      <w:r>
-        <w:t>services</w:t>
-      </w:r>
-      <w:proofErr w:type="spellEnd"/>
-      <w:r>
-        <w:t>:</w:t>
+      <w:r>
+        <w:t>services:</w:t>
       </w:r>
     </w:p>
     <w:p>
@@ -683,26 +463,8 @@
         </w:numPr>
       </w:pPr>
       <w:r>
-        <w:t xml:space="preserve">    </w:t>
-      </w:r>
-      <w:proofErr w:type="spellStart"/>
-      <w:r>
-        <w:t>build</w:t>
-      </w:r>
-      <w:proofErr w:type="spellEnd"/>
-      <w:proofErr w:type="gramStart"/>
-      <w:r>
-        <w:t>: .</w:t>
-      </w:r>
-      <w:proofErr w:type="gramEnd"/>
-      <w:r>
-        <w:t>/</w:t>
-      </w:r>
-      <w:proofErr w:type="spellStart"/>
-      <w:r>
-        <w:t>backend</w:t>
-      </w:r>
-      <w:proofErr w:type="spellEnd"/>
+        <w:t xml:space="preserve">    build: ./backend</w:t>
+      </w:r>
     </w:p>
     <w:p>
       <w:pPr>
@@ -712,15 +474,7 @@
         </w:numPr>
       </w:pPr>
       <w:r>
-        <w:t xml:space="preserve">    </w:t>
-      </w:r>
-      <w:proofErr w:type="spellStart"/>
-      <w:r>
-        <w:t>ports</w:t>
-      </w:r>
-      <w:proofErr w:type="spellEnd"/>
-      <w:r>
-        <w:t>:</w:t>
+        <w:t xml:space="preserve">    ports:</w:t>
       </w:r>
     </w:p>
     <w:p>
@@ -742,15 +496,7 @@
         </w:numPr>
       </w:pPr>
       <w:r>
-        <w:t xml:space="preserve">    </w:t>
-      </w:r>
-      <w:proofErr w:type="spellStart"/>
-      <w:r>
-        <w:t>volumes</w:t>
-      </w:r>
-      <w:proofErr w:type="spellEnd"/>
-      <w:r>
-        <w:t>:</w:t>
+        <w:t xml:space="preserve">    volumes:</w:t>
       </w:r>
     </w:p>
     <w:p>
@@ -761,23 +507,7 @@
         </w:numPr>
       </w:pPr>
       <w:r>
-        <w:t xml:space="preserve">      </w:t>
-      </w:r>
-      <w:proofErr w:type="gramStart"/>
-      <w:r>
-        <w:t>- .</w:t>
-      </w:r>
-      <w:proofErr w:type="gramEnd"/>
-      <w:r>
-        <w:t>/</w:t>
-      </w:r>
-      <w:proofErr w:type="spellStart"/>
-      <w:r>
-        <w:t>backend</w:t>
-      </w:r>
-      <w:proofErr w:type="spellEnd"/>
-      <w:r>
-        <w:t>:/app</w:t>
+        <w:t xml:space="preserve">      - ./backend:/app</w:t>
       </w:r>
     </w:p>
     <w:p>
@@ -788,15 +518,7 @@
         </w:numPr>
       </w:pPr>
       <w:r>
-        <w:t xml:space="preserve">    </w:t>
-      </w:r>
-      <w:proofErr w:type="spellStart"/>
-      <w:r>
-        <w:t>env_file</w:t>
-      </w:r>
-      <w:proofErr w:type="spellEnd"/>
-      <w:r>
-        <w:t>:</w:t>
+        <w:t xml:space="preserve">    env_file:</w:t>
       </w:r>
     </w:p>
     <w:p>
@@ -807,18 +529,8 @@
         </w:numPr>
       </w:pPr>
       <w:r>
-        <w:t xml:space="preserve">      </w:t>
-      </w:r>
-      <w:proofErr w:type="gramStart"/>
-      <w:r>
-        <w:t>- .</w:t>
-      </w:r>
-      <w:proofErr w:type="spellStart"/>
-      <w:r>
-        <w:t>env</w:t>
-      </w:r>
-      <w:proofErr w:type="spellEnd"/>
-      <w:proofErr w:type="gramEnd"/>
+        <w:t xml:space="preserve">      - .env</w:t>
+      </w:r>
     </w:p>
     <w:p>
       <w:pPr>
@@ -828,15 +540,7 @@
         </w:numPr>
       </w:pPr>
       <w:r>
-        <w:t xml:space="preserve">  </w:t>
-      </w:r>
-      <w:proofErr w:type="spellStart"/>
-      <w:r>
-        <w:t>ui</w:t>
-      </w:r>
-      <w:proofErr w:type="spellEnd"/>
-      <w:r>
-        <w:t>:</w:t>
+        <w:t xml:space="preserve">  ui:</w:t>
       </w:r>
     </w:p>
     <w:p>
@@ -847,18 +551,8 @@
         </w:numPr>
       </w:pPr>
       <w:r>
-        <w:t xml:space="preserve">    </w:t>
-      </w:r>
-      <w:proofErr w:type="spellStart"/>
-      <w:r>
-        <w:t>build</w:t>
-      </w:r>
-      <w:proofErr w:type="spellEnd"/>
-      <w:proofErr w:type="gramStart"/>
-      <w:r>
-        <w:t>: .</w:t>
-      </w:r>
-      <w:proofErr w:type="gramEnd"/>
+        <w:t xml:space="preserve">    build: .</w:t>
+      </w:r>
     </w:p>
     <w:p>
       <w:pPr>
@@ -868,15 +562,7 @@
         </w:numPr>
       </w:pPr>
       <w:r>
-        <w:t xml:space="preserve">    </w:t>
-      </w:r>
-      <w:proofErr w:type="spellStart"/>
-      <w:r>
-        <w:t>ports</w:t>
-      </w:r>
-      <w:proofErr w:type="spellEnd"/>
-      <w:r>
-        <w:t>:</w:t>
+        <w:t xml:space="preserve">    ports:</w:t>
       </w:r>
     </w:p>
     <w:p>
@@ -898,15 +584,7 @@
         </w:numPr>
       </w:pPr>
       <w:r>
-        <w:t xml:space="preserve">    </w:t>
-      </w:r>
-      <w:proofErr w:type="spellStart"/>
-      <w:r>
-        <w:t>depends_on</w:t>
-      </w:r>
-      <w:proofErr w:type="spellEnd"/>
-      <w:r>
-        <w:t>:</w:t>
+        <w:t xml:space="preserve">    depends_on:</w:t>
       </w:r>
     </w:p>
     <w:p>
@@ -953,27 +631,9 @@
           <w:numId w:val="1"/>
         </w:numPr>
       </w:pPr>
-      <w:proofErr w:type="spellStart"/>
-      <w:r>
-        <w:t>docker</w:t>
-      </w:r>
-      <w:proofErr w:type="spellEnd"/>
-      <w:r>
-        <w:t xml:space="preserve"> </w:t>
-      </w:r>
-      <w:proofErr w:type="spellStart"/>
-      <w:r>
-        <w:t>compose</w:t>
-      </w:r>
-      <w:proofErr w:type="spellEnd"/>
-      <w:r>
-        <w:t xml:space="preserve"> up --</w:t>
-      </w:r>
-      <w:proofErr w:type="spellStart"/>
-      <w:r>
-        <w:t>build</w:t>
-      </w:r>
-      <w:proofErr w:type="spellEnd"/>
+      <w:r>
+        <w:t>docker compose up --build</w:t>
+      </w:r>
     </w:p>
     <w:p>
       <w:pPr>
@@ -989,7 +649,7 @@
     <w:p>
       <w:r>
         <w:pict w14:anchorId="7D1664F5">
-          <v:rect id="_x0000_i1062" style="width:0;height:1.5pt" o:hralign="center" o:hrstd="t" o:hr="t" fillcolor="#a0a0a0" stroked="f"/>
+          <v:rect id="_x0000_i1026" style="width:0;height:1.5pt" o:hralign="center" o:hrstd="t" o:hr="t" fillcolor="#a0a0a0" stroked="f"/>
         </w:pict>
       </w:r>
     </w:p>
@@ -1092,13 +752,8 @@
           <w:numId w:val="2"/>
         </w:numPr>
       </w:pPr>
-      <w:proofErr w:type="spellStart"/>
-      <w:r>
-        <w:t>session_id</w:t>
-      </w:r>
-      <w:proofErr w:type="spellEnd"/>
-      <w:r>
-        <w:t xml:space="preserve"> aleatorio (UUID)</w:t>
+      <w:r>
+        <w:t>session_id aleatorio (UUID)</w:t>
       </w:r>
     </w:p>
     <w:p>
@@ -1108,12 +763,10 @@
           <w:numId w:val="2"/>
         </w:numPr>
       </w:pPr>
-      <w:proofErr w:type="spellStart"/>
       <w:r>
         <w:lastRenderedPageBreak/>
         <w:t>timestamp</w:t>
       </w:r>
-      <w:proofErr w:type="spellEnd"/>
     </w:p>
     <w:p>
       <w:pPr>
@@ -1150,27 +803,9 @@
           <w:numId w:val="2"/>
         </w:numPr>
       </w:pPr>
-      <w:proofErr w:type="spellStart"/>
-      <w:r>
-        <w:t>import</w:t>
-      </w:r>
-      <w:proofErr w:type="spellEnd"/>
-      <w:r>
-        <w:t xml:space="preserve"> time, </w:t>
-      </w:r>
-      <w:proofErr w:type="spellStart"/>
-      <w:r>
-        <w:t>uuid</w:t>
-      </w:r>
-      <w:proofErr w:type="spellEnd"/>
-      <w:r>
-        <w:t xml:space="preserve">, </w:t>
-      </w:r>
-      <w:proofErr w:type="spellStart"/>
-      <w:r>
-        <w:t>json</w:t>
-      </w:r>
-      <w:proofErr w:type="spellEnd"/>
+      <w:r>
+        <w:t>import time, uuid, json</w:t>
+      </w:r>
     </w:p>
     <w:p>
       <w:pPr>
@@ -1179,35 +814,9 @@
           <w:numId w:val="2"/>
         </w:numPr>
       </w:pPr>
-      <w:proofErr w:type="spellStart"/>
-      <w:r>
-        <w:t>from</w:t>
-      </w:r>
-      <w:proofErr w:type="spellEnd"/>
-      <w:r>
-        <w:t xml:space="preserve"> </w:t>
-      </w:r>
-      <w:proofErr w:type="spellStart"/>
-      <w:r>
-        <w:t>datetime</w:t>
-      </w:r>
-      <w:proofErr w:type="spellEnd"/>
-      <w:r>
-        <w:t xml:space="preserve"> </w:t>
-      </w:r>
-      <w:proofErr w:type="spellStart"/>
-      <w:r>
-        <w:t>import</w:t>
-      </w:r>
-      <w:proofErr w:type="spellEnd"/>
-      <w:r>
-        <w:t xml:space="preserve"> </w:t>
-      </w:r>
-      <w:proofErr w:type="spellStart"/>
-      <w:r>
-        <w:t>datetime</w:t>
-      </w:r>
-      <w:proofErr w:type="spellEnd"/>
+      <w:r>
+        <w:t>from datetime import datetime</w:t>
+      </w:r>
     </w:p>
     <w:p>
       <w:pPr>
@@ -1247,13 +856,8 @@
         </w:rPr>
         <w:t xml:space="preserve">    </w:t>
       </w:r>
-      <w:proofErr w:type="spellStart"/>
-      <w:r>
-        <w:t>entry</w:t>
-      </w:r>
-      <w:proofErr w:type="spellEnd"/>
-      <w:r>
-        <w:t xml:space="preserve"> = {</w:t>
+      <w:r>
+        <w:t>entry = {</w:t>
       </w:r>
     </w:p>
     <w:p>
@@ -1287,36 +891,7 @@
         <w:t xml:space="preserve">        </w:t>
       </w:r>
       <w:r>
-        <w:t>"</w:t>
-      </w:r>
-      <w:proofErr w:type="spellStart"/>
-      <w:r>
-        <w:t>timestamp</w:t>
-      </w:r>
-      <w:proofErr w:type="spellEnd"/>
-      <w:r>
-        <w:t xml:space="preserve">": </w:t>
-      </w:r>
-      <w:proofErr w:type="spellStart"/>
-      <w:r>
-        <w:t>datetime.now</w:t>
-      </w:r>
-      <w:proofErr w:type="spellEnd"/>
-      <w:r>
-        <w:t>(</w:t>
-      </w:r>
-      <w:proofErr w:type="gramStart"/>
-      <w:r>
-        <w:t>).</w:t>
-      </w:r>
-      <w:proofErr w:type="spellStart"/>
-      <w:r>
-        <w:t>isoformat</w:t>
-      </w:r>
-      <w:proofErr w:type="spellEnd"/>
-      <w:proofErr w:type="gramEnd"/>
-      <w:r>
-        <w:t>(),</w:t>
+        <w:t>"timestamp": datetime.now().isoformat(),</w:t>
       </w:r>
     </w:p>
     <w:p>
@@ -1327,31 +902,7 @@
         </w:numPr>
       </w:pPr>
       <w:r>
-        <w:t xml:space="preserve">        "</w:t>
-      </w:r>
-      <w:proofErr w:type="spellStart"/>
-      <w:r>
-        <w:t>question_length</w:t>
-      </w:r>
-      <w:proofErr w:type="spellEnd"/>
-      <w:r>
-        <w:t xml:space="preserve">": </w:t>
-      </w:r>
-      <w:proofErr w:type="spellStart"/>
-      <w:r>
-        <w:t>len</w:t>
-      </w:r>
-      <w:proofErr w:type="spellEnd"/>
-      <w:r>
-        <w:t>(</w:t>
-      </w:r>
-      <w:proofErr w:type="spellStart"/>
-      <w:r>
-        <w:t>question</w:t>
-      </w:r>
-      <w:proofErr w:type="spellEnd"/>
-      <w:r>
-        <w:t>),</w:t>
+        <w:t xml:space="preserve">        "question_length": len(question),</w:t>
       </w:r>
     </w:p>
     <w:p>
@@ -1362,23 +913,7 @@
         </w:numPr>
       </w:pPr>
       <w:r>
-        <w:t xml:space="preserve">        "</w:t>
-      </w:r>
-      <w:proofErr w:type="spellStart"/>
-      <w:r>
-        <w:t>model</w:t>
-      </w:r>
-      <w:proofErr w:type="spellEnd"/>
-      <w:r>
-        <w:t xml:space="preserve">": </w:t>
-      </w:r>
-      <w:proofErr w:type="spellStart"/>
-      <w:r>
-        <w:t>model</w:t>
-      </w:r>
-      <w:proofErr w:type="spellEnd"/>
-      <w:r>
-        <w:t>,</w:t>
+        <w:t xml:space="preserve">        "model": model,</w:t>
       </w:r>
     </w:p>
     <w:p>
@@ -1389,23 +924,7 @@
         </w:numPr>
       </w:pPr>
       <w:r>
-        <w:t xml:space="preserve">        "</w:t>
-      </w:r>
-      <w:proofErr w:type="spellStart"/>
-      <w:r>
-        <w:t>latency_ms</w:t>
-      </w:r>
-      <w:proofErr w:type="spellEnd"/>
-      <w:r>
-        <w:t xml:space="preserve">": </w:t>
-      </w:r>
-      <w:proofErr w:type="spellStart"/>
-      <w:r>
-        <w:t>latency</w:t>
-      </w:r>
-      <w:proofErr w:type="spellEnd"/>
-      <w:r>
-        <w:t>,</w:t>
+        <w:t xml:space="preserve">        "latency_ms": latency,</w:t>
       </w:r>
     </w:p>
     <w:p>
@@ -1416,21 +935,8 @@
         </w:numPr>
       </w:pPr>
       <w:r>
-        <w:t xml:space="preserve">        "</w:t>
-      </w:r>
-      <w:proofErr w:type="spellStart"/>
-      <w:r>
-        <w:t>cost_usd</w:t>
-      </w:r>
-      <w:proofErr w:type="spellEnd"/>
-      <w:r>
-        <w:t xml:space="preserve">": </w:t>
-      </w:r>
-      <w:proofErr w:type="spellStart"/>
-      <w:r>
-        <w:t>cost</w:t>
-      </w:r>
-      <w:proofErr w:type="spellEnd"/>
+        <w:t xml:space="preserve">        "cost_usd": cost</w:t>
+      </w:r>
     </w:p>
     <w:p>
       <w:pPr>
@@ -1500,47 +1006,7 @@
         </w:numPr>
       </w:pPr>
       <w:r>
-        <w:t xml:space="preserve">Al final del </w:t>
-      </w:r>
-      <w:proofErr w:type="spellStart"/>
-      <w:r>
-        <w:t>endpoint</w:t>
-      </w:r>
-      <w:proofErr w:type="spellEnd"/>
-      <w:r>
-        <w:t xml:space="preserve"> /</w:t>
-      </w:r>
-      <w:proofErr w:type="spellStart"/>
-      <w:r>
-        <w:t>query</w:t>
-      </w:r>
-      <w:proofErr w:type="spellEnd"/>
-      <w:r>
-        <w:t xml:space="preserve">, antes del </w:t>
-      </w:r>
-      <w:proofErr w:type="spellStart"/>
-      <w:r>
-        <w:t>return</w:t>
-      </w:r>
-      <w:proofErr w:type="spellEnd"/>
-      <w:r>
-        <w:t xml:space="preserve">, llama a </w:t>
-      </w:r>
-      <w:proofErr w:type="spellStart"/>
-      <w:r>
-        <w:t>log_</w:t>
-      </w:r>
-      <w:proofErr w:type="gramStart"/>
-      <w:r>
-        <w:t>interaction</w:t>
-      </w:r>
-      <w:proofErr w:type="spellEnd"/>
-      <w:r>
-        <w:t>(</w:t>
-      </w:r>
-      <w:proofErr w:type="gramEnd"/>
-      <w:r>
-        <w:t>).</w:t>
+        <w:t>Al final del endpoint /query, antes del return, llama a log_interaction().</w:t>
       </w:r>
     </w:p>
     <w:p>
@@ -1551,17 +1017,7 @@
         </w:numPr>
       </w:pPr>
       <w:r>
-        <w:t xml:space="preserve">Usa </w:t>
-      </w:r>
-      <w:proofErr w:type="spellStart"/>
-      <w:proofErr w:type="gramStart"/>
-      <w:r>
-        <w:t>time.time</w:t>
-      </w:r>
-      <w:proofErr w:type="spellEnd"/>
-      <w:proofErr w:type="gramEnd"/>
-      <w:r>
-        <w:t>() para medir latencia.</w:t>
+        <w:t>Usa time.time() para medir latencia.</w:t>
       </w:r>
     </w:p>
     <w:p>
@@ -1571,7 +1027,6 @@
           <w:numId w:val="2"/>
         </w:numPr>
       </w:pPr>
-      <w:proofErr w:type="spellStart"/>
       <w:r>
         <w:rPr>
           <w:b/>
@@ -1579,7 +1034,6 @@
         </w:rPr>
         <w:t>Anonimización</w:t>
       </w:r>
-      <w:proofErr w:type="spellEnd"/>
     </w:p>
     <w:p>
       <w:pPr>
@@ -1626,23 +1080,13 @@
         </w:numPr>
       </w:pPr>
       <w:r>
-        <w:t xml:space="preserve">Crear un script analyze_logs.py que lea </w:t>
-      </w:r>
-      <w:proofErr w:type="spellStart"/>
-      <w:proofErr w:type="gramStart"/>
-      <w:r>
-        <w:t>metrics.jsonl</w:t>
-      </w:r>
-      <w:proofErr w:type="spellEnd"/>
-      <w:proofErr w:type="gramEnd"/>
-      <w:r>
-        <w:t xml:space="preserve"> y muestre promedio de latencia, número de consultas, etc.</w:t>
+        <w:t>Crear un script analyze_logs.py que lea metrics.jsonl y muestre promedio de latencia, número de consultas, etc.</w:t>
       </w:r>
     </w:p>
     <w:p>
       <w:r>
         <w:pict w14:anchorId="5F2BFDDE">
-          <v:rect id="_x0000_i1063" style="width:0;height:1.5pt" o:hralign="center" o:hrstd="t" o:hr="t" fillcolor="#a0a0a0" stroked="f"/>
+          <v:rect id="_x0000_i1027" style="width:0;height:1.5pt" o:hralign="center" o:hrstd="t" o:hr="t" fillcolor="#a0a0a0" stroked="f"/>
         </w:pict>
       </w:r>
     </w:p>
@@ -1728,56 +1172,13 @@
           <w:numId w:val="3"/>
         </w:numPr>
       </w:pPr>
-      <w:proofErr w:type="gramStart"/>
-      <w:r>
-        <w:rPr>
-          <w:b/>
-          <w:bCs/>
-        </w:rPr>
-        <w:t>Crear .</w:t>
-      </w:r>
-      <w:proofErr w:type="spellStart"/>
-      <w:r>
-        <w:rPr>
-          <w:b/>
-          <w:bCs/>
-        </w:rPr>
-        <w:t>env</w:t>
-      </w:r>
-      <w:proofErr w:type="spellEnd"/>
-      <w:proofErr w:type="gramEnd"/>
-      <w:r>
-        <w:rPr>
-          <w:b/>
-          <w:bCs/>
-        </w:rPr>
-        <w:t xml:space="preserve"> </w:t>
-      </w:r>
-      <w:proofErr w:type="gramStart"/>
-      <w:r>
-        <w:rPr>
-          <w:b/>
-          <w:bCs/>
-        </w:rPr>
-        <w:t>y .</w:t>
-      </w:r>
-      <w:proofErr w:type="spellStart"/>
-      <w:r>
-        <w:rPr>
-          <w:b/>
-          <w:bCs/>
-        </w:rPr>
-        <w:t>env</w:t>
-      </w:r>
-      <w:proofErr w:type="gramEnd"/>
-      <w:r>
-        <w:rPr>
-          <w:b/>
-          <w:bCs/>
-        </w:rPr>
-        <w:t>.example</w:t>
-      </w:r>
-      <w:proofErr w:type="spellEnd"/>
+      <w:r>
+        <w:rPr>
+          <w:b/>
+          <w:bCs/>
+        </w:rPr>
+        <w:t>Crear .env y .env.example</w:t>
+      </w:r>
     </w:p>
     <w:p>
       <w:pPr>
@@ -1804,13 +1205,8 @@
         </w:numPr>
       </w:pPr>
       <w:r>
-        <w:t>DB_PATH=data/</w:t>
-      </w:r>
-      <w:proofErr w:type="spellStart"/>
-      <w:r>
-        <w:t>vectorstore</w:t>
-      </w:r>
-      <w:proofErr w:type="spellEnd"/>
+        <w:t>DB_PATH=data/vectorstore</w:t>
+      </w:r>
     </w:p>
     <w:p>
       <w:pPr>
@@ -1835,17 +1231,8 @@
           <w:b/>
           <w:bCs/>
         </w:rPr>
-        <w:t xml:space="preserve">Usar </w:t>
-      </w:r>
-      <w:proofErr w:type="spellStart"/>
-      <w:r>
-        <w:rPr>
-          <w:b/>
-          <w:bCs/>
-        </w:rPr>
-        <w:t>python-dotenv</w:t>
-      </w:r>
-      <w:proofErr w:type="spellEnd"/>
+        <w:t>Usar python-dotenv</w:t>
+      </w:r>
       <w:r>
         <w:t xml:space="preserve"> para cargar variables:</w:t>
       </w:r>
@@ -1857,27 +1244,9 @@
           <w:numId w:val="3"/>
         </w:numPr>
       </w:pPr>
-      <w:proofErr w:type="spellStart"/>
-      <w:r>
-        <w:t>pip</w:t>
-      </w:r>
-      <w:proofErr w:type="spellEnd"/>
-      <w:r>
-        <w:t xml:space="preserve"> </w:t>
-      </w:r>
-      <w:proofErr w:type="spellStart"/>
-      <w:r>
-        <w:t>install</w:t>
-      </w:r>
-      <w:proofErr w:type="spellEnd"/>
-      <w:r>
-        <w:t xml:space="preserve"> </w:t>
-      </w:r>
-      <w:proofErr w:type="spellStart"/>
-      <w:r>
-        <w:t>python-dotenv</w:t>
-      </w:r>
-      <w:proofErr w:type="spellEnd"/>
+      <w:r>
+        <w:t>pip install python-dotenv</w:t>
+      </w:r>
     </w:p>
     <w:p>
       <w:r>
@@ -1885,52 +1254,13 @@
       </w:r>
     </w:p>
     <w:p>
-      <w:proofErr w:type="spellStart"/>
-      <w:r>
-        <w:t>from</w:t>
-      </w:r>
-      <w:proofErr w:type="spellEnd"/>
-      <w:r>
-        <w:t xml:space="preserve"> </w:t>
-      </w:r>
-      <w:proofErr w:type="spellStart"/>
-      <w:r>
-        <w:t>dotenv</w:t>
-      </w:r>
-      <w:proofErr w:type="spellEnd"/>
-      <w:r>
-        <w:t xml:space="preserve"> </w:t>
-      </w:r>
-      <w:proofErr w:type="spellStart"/>
-      <w:r>
-        <w:t>import</w:t>
-      </w:r>
-      <w:proofErr w:type="spellEnd"/>
-      <w:r>
-        <w:t xml:space="preserve"> </w:t>
-      </w:r>
-      <w:proofErr w:type="spellStart"/>
-      <w:r>
-        <w:t>load_dotenv</w:t>
-      </w:r>
-      <w:proofErr w:type="spellEnd"/>
-    </w:p>
-    <w:p>
-      <w:proofErr w:type="spellStart"/>
-      <w:r>
-        <w:t>load_</w:t>
-      </w:r>
-      <w:proofErr w:type="gramStart"/>
-      <w:r>
-        <w:t>dotenv</w:t>
-      </w:r>
-      <w:proofErr w:type="spellEnd"/>
-      <w:r>
-        <w:t>(</w:t>
-      </w:r>
-      <w:proofErr w:type="gramEnd"/>
-      <w:r>
-        <w:t>)</w:t>
+      <w:r>
+        <w:t>from dotenv import load_dotenv</w:t>
+      </w:r>
+    </w:p>
+    <w:p>
+      <w:r>
+        <w:t>load_dotenv()</w:t>
       </w:r>
     </w:p>
     <w:p>
@@ -1940,49 +1270,13 @@
           <w:numId w:val="3"/>
         </w:numPr>
       </w:pPr>
-      <w:proofErr w:type="gramStart"/>
-      <w:r>
-        <w:rPr>
-          <w:b/>
-          <w:bCs/>
-        </w:rPr>
-        <w:t>Agregar .</w:t>
-      </w:r>
-      <w:proofErr w:type="spellStart"/>
-      <w:r>
-        <w:rPr>
-          <w:b/>
-          <w:bCs/>
-        </w:rPr>
-        <w:t>env</w:t>
-      </w:r>
-      <w:proofErr w:type="spellEnd"/>
-      <w:proofErr w:type="gramEnd"/>
-      <w:r>
-        <w:rPr>
-          <w:b/>
-          <w:bCs/>
-        </w:rPr>
-        <w:t xml:space="preserve"> </w:t>
-      </w:r>
-      <w:proofErr w:type="gramStart"/>
-      <w:r>
-        <w:rPr>
-          <w:b/>
-          <w:bCs/>
-        </w:rPr>
-        <w:t>al .</w:t>
-      </w:r>
-      <w:proofErr w:type="spellStart"/>
-      <w:r>
-        <w:rPr>
-          <w:b/>
-          <w:bCs/>
-        </w:rPr>
-        <w:t>gitignore</w:t>
-      </w:r>
-      <w:proofErr w:type="spellEnd"/>
-      <w:proofErr w:type="gramEnd"/>
+      <w:r>
+        <w:rPr>
+          <w:b/>
+          <w:bCs/>
+        </w:rPr>
+        <w:t>Agregar .env al .gitignore</w:t>
+      </w:r>
       <w:r>
         <w:t>:</w:t>
       </w:r>
@@ -1994,16 +1288,9 @@
           <w:numId w:val="3"/>
         </w:numPr>
       </w:pPr>
-      <w:proofErr w:type="gramStart"/>
-      <w:r>
-        <w:t>.</w:t>
-      </w:r>
-      <w:proofErr w:type="spellStart"/>
-      <w:r>
-        <w:t>env</w:t>
-      </w:r>
-      <w:proofErr w:type="spellEnd"/>
-      <w:proofErr w:type="gramEnd"/>
+      <w:r>
+        <w:t>.env</w:t>
+      </w:r>
     </w:p>
     <w:p>
       <w:pPr>
@@ -2024,15 +1311,7 @@
         </w:numPr>
       </w:pPr>
       <w:r>
-        <w:t>__</w:t>
-      </w:r>
-      <w:proofErr w:type="spellStart"/>
-      <w:r>
-        <w:t>pycache</w:t>
-      </w:r>
-      <w:proofErr w:type="spellEnd"/>
-      <w:r>
-        <w:t>__/</w:t>
+        <w:t>__pycache__/</w:t>
       </w:r>
     </w:p>
     <w:p>
@@ -2058,37 +1337,13 @@
         </w:numPr>
       </w:pPr>
       <w:r>
-        <w:t>Simular HTTPS local usando un proxy inverso (</w:t>
-      </w:r>
-      <w:proofErr w:type="spellStart"/>
-      <w:r>
-        <w:t>Nginx</w:t>
-      </w:r>
-      <w:proofErr w:type="spellEnd"/>
-      <w:r>
-        <w:t xml:space="preserve">) o usar </w:t>
-      </w:r>
-      <w:proofErr w:type="spellStart"/>
-      <w:r>
-        <w:t>Cloudflare</w:t>
-      </w:r>
-      <w:proofErr w:type="spellEnd"/>
-      <w:r>
-        <w:t xml:space="preserve"> </w:t>
-      </w:r>
-      <w:proofErr w:type="spellStart"/>
-      <w:r>
-        <w:t>Tunnel</w:t>
-      </w:r>
-      <w:proofErr w:type="spellEnd"/>
-      <w:r>
-        <w:t xml:space="preserve"> para demo.</w:t>
+        <w:t>Simular HTTPS local usando un proxy inverso (Nginx) o usar Cloudflare Tunnel para demo.</w:t>
       </w:r>
     </w:p>
     <w:p>
       <w:r>
         <w:pict w14:anchorId="35B71906">
-          <v:rect id="_x0000_i1064" style="width:0;height:1.5pt" o:hralign="center" o:hrstd="t" o:hr="t" fillcolor="#a0a0a0" stroked="f"/>
+          <v:rect id="_x0000_i1028" style="width:0;height:1.5pt" o:hralign="center" o:hrstd="t" o:hr="t" fillcolor="#a0a0a0" stroked="f"/>
         </w:pict>
       </w:r>
     </w:p>
@@ -2140,17 +1395,8 @@
     </w:p>
     <w:p>
       <w:r>
-        <w:t xml:space="preserve">Medir automáticamente la calidad de respuestas del </w:t>
-      </w:r>
-      <w:proofErr w:type="spellStart"/>
-      <w:r>
-        <w:t>ChatBot</w:t>
-      </w:r>
-      <w:proofErr w:type="spellEnd"/>
-      <w:r>
-        <w:t xml:space="preserve"> con el conjunto de preguntas </w:t>
-      </w:r>
-      <w:proofErr w:type="spellStart"/>
+        <w:t xml:space="preserve">Medir automáticamente la calidad de respuestas del ChatBot con el conjunto de preguntas </w:t>
+      </w:r>
       <w:r>
         <w:rPr>
           <w:i/>
@@ -2158,7 +1404,6 @@
         </w:rPr>
         <w:t>gold</w:t>
       </w:r>
-      <w:proofErr w:type="spellEnd"/>
       <w:r>
         <w:t>.</w:t>
       </w:r>
@@ -2220,23 +1465,7 @@
         </w:numPr>
       </w:pPr>
       <w:r>
-        <w:t xml:space="preserve">Llamar al </w:t>
-      </w:r>
-      <w:proofErr w:type="spellStart"/>
-      <w:r>
-        <w:t>endpoint</w:t>
-      </w:r>
-      <w:proofErr w:type="spellEnd"/>
-      <w:r>
-        <w:t xml:space="preserve"> /</w:t>
-      </w:r>
-      <w:proofErr w:type="spellStart"/>
-      <w:r>
-        <w:t>query</w:t>
-      </w:r>
-      <w:proofErr w:type="spellEnd"/>
-      <w:r>
-        <w:t xml:space="preserve"> para cada pregunta</w:t>
+        <w:t>Llamar al endpoint /query para cada pregunta</w:t>
       </w:r>
     </w:p>
     <w:p>
@@ -2257,29 +1486,8 @@
           <w:numId w:val="4"/>
         </w:numPr>
       </w:pPr>
-      <w:proofErr w:type="spellStart"/>
-      <w:r>
-        <w:t>import</w:t>
-      </w:r>
-      <w:proofErr w:type="spellEnd"/>
-      <w:r>
-        <w:t xml:space="preserve"> </w:t>
-      </w:r>
-      <w:proofErr w:type="spellStart"/>
-      <w:r>
-        <w:t>csv</w:t>
-      </w:r>
-      <w:proofErr w:type="spellEnd"/>
-      <w:r>
-        <w:t xml:space="preserve">, </w:t>
-      </w:r>
-      <w:proofErr w:type="spellStart"/>
-      <w:r>
-        <w:t>requests</w:t>
-      </w:r>
-      <w:proofErr w:type="spellEnd"/>
-      <w:r>
-        <w:t>, time</w:t>
+      <w:r>
+        <w:t>import csv, requests, time</w:t>
       </w:r>
     </w:p>
     <w:p>
@@ -2349,23 +1557,8 @@
         </w:rPr>
         <w:t xml:space="preserve">    </w:t>
       </w:r>
-      <w:proofErr w:type="spellStart"/>
-      <w:r>
-        <w:t>reader</w:t>
-      </w:r>
-      <w:proofErr w:type="spellEnd"/>
-      <w:r>
-        <w:t xml:space="preserve"> = </w:t>
-      </w:r>
-      <w:proofErr w:type="spellStart"/>
-      <w:proofErr w:type="gramStart"/>
-      <w:r>
-        <w:t>csv.DictReader</w:t>
-      </w:r>
-      <w:proofErr w:type="spellEnd"/>
-      <w:proofErr w:type="gramEnd"/>
-      <w:r>
-        <w:t>(f)</w:t>
+      <w:r>
+        <w:t>reader = csv.DictReader(f)</w:t>
       </w:r>
     </w:p>
     <w:p>
@@ -2376,15 +1569,210 @@
         </w:numPr>
       </w:pPr>
       <w:r>
+        <w:t xml:space="preserve">    results = []</w:t>
+      </w:r>
+    </w:p>
+    <w:p>
+      <w:pPr>
+        <w:numPr>
+          <w:ilvl w:val="0"/>
+          <w:numId w:val="4"/>
+        </w:numPr>
+      </w:pPr>
+      <w:r>
+        <w:t xml:space="preserve">    for row in reader:</w:t>
+      </w:r>
+    </w:p>
+    <w:p>
+      <w:pPr>
+        <w:numPr>
+          <w:ilvl w:val="0"/>
+          <w:numId w:val="4"/>
+        </w:numPr>
+      </w:pPr>
+      <w:r>
+        <w:t xml:space="preserve">        q = row["question"]</w:t>
+      </w:r>
+    </w:p>
+    <w:p>
+      <w:pPr>
+        <w:numPr>
+          <w:ilvl w:val="0"/>
+          <w:numId w:val="4"/>
+        </w:numPr>
+      </w:pPr>
+      <w:r>
+        <w:t xml:space="preserve">        start = time.time()</w:t>
+      </w:r>
+    </w:p>
+    <w:p>
+      <w:pPr>
+        <w:numPr>
+          <w:ilvl w:val="0"/>
+          <w:numId w:val="4"/>
+        </w:numPr>
+      </w:pPr>
+      <w:r>
+        <w:t xml:space="preserve">        r = requests.post(API_URL, json={"question": q, "mode": "breve"})</w:t>
+      </w:r>
+    </w:p>
+    <w:p>
+      <w:pPr>
+        <w:numPr>
+          <w:ilvl w:val="0"/>
+          <w:numId w:val="4"/>
+        </w:numPr>
+      </w:pPr>
+      <w:r>
+        <w:t xml:space="preserve">        latency = time.time() - start</w:t>
+      </w:r>
+    </w:p>
+    <w:p>
+      <w:pPr>
+        <w:numPr>
+          <w:ilvl w:val="0"/>
+          <w:numId w:val="4"/>
+        </w:numPr>
+      </w:pPr>
+      <w:r>
+        <w:t xml:space="preserve">        data = r.json()</w:t>
+      </w:r>
+    </w:p>
+    <w:p>
+      <w:pPr>
+        <w:numPr>
+          <w:ilvl w:val="0"/>
+          <w:numId w:val="4"/>
+        </w:numPr>
+      </w:pPr>
+      <w:r>
+        <w:t xml:space="preserve">        results.append({</w:t>
+      </w:r>
+    </w:p>
+    <w:p>
+      <w:pPr>
+        <w:numPr>
+          <w:ilvl w:val="0"/>
+          <w:numId w:val="4"/>
+        </w:numPr>
+      </w:pPr>
+      <w:r>
+        <w:t xml:space="preserve">            "question": q,</w:t>
+      </w:r>
+    </w:p>
+    <w:p>
+      <w:pPr>
+        <w:numPr>
+          <w:ilvl w:val="0"/>
+          <w:numId w:val="4"/>
+        </w:numPr>
+      </w:pPr>
+      <w:r>
+        <w:t xml:space="preserve">            "latency": latency,</w:t>
+      </w:r>
+    </w:p>
+    <w:p>
+      <w:pPr>
+        <w:numPr>
+          <w:ilvl w:val="0"/>
+          <w:numId w:val="4"/>
+        </w:numPr>
+      </w:pPr>
+      <w:r>
+        <w:t xml:space="preserve">            "answer": data.get("answer", ""),</w:t>
+      </w:r>
+    </w:p>
+    <w:p>
+      <w:pPr>
+        <w:numPr>
+          <w:ilvl w:val="0"/>
+          <w:numId w:val="4"/>
+        </w:numPr>
+        <w:rPr>
+          <w:lang w:val="en-US"/>
+        </w:rPr>
+      </w:pPr>
+      <w:r>
+        <w:rPr>
+          <w:lang w:val="en-US"/>
+        </w:rPr>
+        <w:t xml:space="preserve">            "citations": len(data.get("citations", []))</w:t>
+      </w:r>
+    </w:p>
+    <w:p>
+      <w:pPr>
+        <w:numPr>
+          <w:ilvl w:val="0"/>
+          <w:numId w:val="4"/>
+        </w:numPr>
+      </w:pPr>
+      <w:r>
+        <w:rPr>
+          <w:lang w:val="en-US"/>
+        </w:rPr>
+        <w:t xml:space="preserve">        </w:t>
+      </w:r>
+      <w:r>
+        <w:t>})</w:t>
+      </w:r>
+    </w:p>
+    <w:p>
+      <w:pPr>
+        <w:numPr>
+          <w:ilvl w:val="0"/>
+          <w:numId w:val="4"/>
+        </w:numPr>
+      </w:pPr>
+    </w:p>
+    <w:p>
+      <w:pPr>
+        <w:numPr>
+          <w:ilvl w:val="0"/>
+          <w:numId w:val="4"/>
+        </w:numPr>
+        <w:rPr>
+          <w:lang w:val="en-US"/>
+        </w:rPr>
+      </w:pPr>
+      <w:r>
+        <w:rPr>
+          <w:lang w:val="en-US"/>
+        </w:rPr>
+        <w:t>with open("logs/evaluation_results.csv", "w", newline="", encoding="utf-8") as f:</w:t>
+      </w:r>
+    </w:p>
+    <w:p>
+      <w:pPr>
+        <w:numPr>
+          <w:ilvl w:val="0"/>
+          <w:numId w:val="4"/>
+        </w:numPr>
+        <w:rPr>
+          <w:lang w:val="en-US"/>
+        </w:rPr>
+      </w:pPr>
+      <w:r>
+        <w:rPr>
+          <w:lang w:val="en-US"/>
+        </w:rPr>
+        <w:t xml:space="preserve">    writer = csv.DictWriter(f, fieldnames=results[0].keys())</w:t>
+      </w:r>
+    </w:p>
+    <w:p>
+      <w:pPr>
+        <w:numPr>
+          <w:ilvl w:val="0"/>
+          <w:numId w:val="4"/>
+        </w:numPr>
+      </w:pPr>
+      <w:r>
+        <w:rPr>
+          <w:lang w:val="en-US"/>
+        </w:rPr>
         <w:t xml:space="preserve">    </w:t>
       </w:r>
-      <w:proofErr w:type="spellStart"/>
-      <w:r>
-        <w:t>results</w:t>
-      </w:r>
-      <w:proofErr w:type="spellEnd"/>
-      <w:r>
-        <w:t xml:space="preserve"> = []</w:t>
+      <w:r>
+        <w:t>writer.writeheader()</w:t>
       </w:r>
     </w:p>
     <w:p>
@@ -2395,31 +1783,7 @@
         </w:numPr>
       </w:pPr>
       <w:r>
-        <w:t xml:space="preserve">    </w:t>
-      </w:r>
-      <w:proofErr w:type="spellStart"/>
-      <w:r>
-        <w:t>for</w:t>
-      </w:r>
-      <w:proofErr w:type="spellEnd"/>
-      <w:r>
-        <w:t xml:space="preserve"> </w:t>
-      </w:r>
-      <w:proofErr w:type="spellStart"/>
-      <w:r>
-        <w:t>row</w:t>
-      </w:r>
-      <w:proofErr w:type="spellEnd"/>
-      <w:r>
-        <w:t xml:space="preserve"> in </w:t>
-      </w:r>
-      <w:proofErr w:type="spellStart"/>
-      <w:r>
-        <w:t>reader</w:t>
-      </w:r>
-      <w:proofErr w:type="spellEnd"/>
-      <w:r>
-        <w:t>:</w:t>
+        <w:t xml:space="preserve">    writer.writerows(results)</w:t>
       </w:r>
     </w:p>
     <w:p>
@@ -2430,471 +1794,39 @@
         </w:numPr>
       </w:pPr>
       <w:r>
-        <w:t xml:space="preserve">        q = </w:t>
-      </w:r>
-      <w:proofErr w:type="spellStart"/>
-      <w:r>
-        <w:t>row</w:t>
-      </w:r>
-      <w:proofErr w:type="spellEnd"/>
-      <w:r>
-        <w:t>["</w:t>
-      </w:r>
-      <w:proofErr w:type="spellStart"/>
-      <w:r>
-        <w:t>question</w:t>
-      </w:r>
-      <w:proofErr w:type="spellEnd"/>
-      <w:r>
-        <w:t>"]</w:t>
-      </w:r>
-    </w:p>
-    <w:p>
-      <w:pPr>
-        <w:numPr>
-          <w:ilvl w:val="0"/>
+        <w:rPr>
+          <w:b/>
+          <w:bCs/>
+        </w:rPr>
+        <w:t>Pipeline automático (si quieres usar n8n o GitHub Actions)</w:t>
+      </w:r>
+    </w:p>
+    <w:p>
+      <w:pPr>
+        <w:numPr>
+          <w:ilvl w:val="1"/>
           <w:numId w:val="4"/>
         </w:numPr>
       </w:pPr>
       <w:r>
-        <w:t xml:space="preserve">        </w:t>
-      </w:r>
-      <w:proofErr w:type="spellStart"/>
-      <w:r>
-        <w:t>start</w:t>
-      </w:r>
-      <w:proofErr w:type="spellEnd"/>
-      <w:r>
-        <w:t xml:space="preserve"> = </w:t>
-      </w:r>
-      <w:proofErr w:type="spellStart"/>
-      <w:proofErr w:type="gramStart"/>
-      <w:r>
-        <w:t>time.time</w:t>
-      </w:r>
-      <w:proofErr w:type="spellEnd"/>
-      <w:proofErr w:type="gramEnd"/>
-      <w:r>
-        <w:t>()</w:t>
-      </w:r>
-    </w:p>
-    <w:p>
-      <w:pPr>
-        <w:numPr>
-          <w:ilvl w:val="0"/>
+        <w:t>Crear flujo que corra el evaluate.py periódicamente o tras cada commit.</w:t>
+      </w:r>
+    </w:p>
+    <w:p>
+      <w:pPr>
+        <w:numPr>
+          <w:ilvl w:val="1"/>
           <w:numId w:val="4"/>
         </w:numPr>
       </w:pPr>
       <w:r>
-        <w:t xml:space="preserve">        r = </w:t>
-      </w:r>
-      <w:proofErr w:type="spellStart"/>
-      <w:proofErr w:type="gramStart"/>
-      <w:r>
-        <w:t>requests.post</w:t>
-      </w:r>
-      <w:proofErr w:type="spellEnd"/>
-      <w:r>
-        <w:t>(</w:t>
-      </w:r>
-      <w:proofErr w:type="gramEnd"/>
-      <w:r>
-        <w:t xml:space="preserve">API_URL, </w:t>
-      </w:r>
-      <w:proofErr w:type="spellStart"/>
-      <w:r>
-        <w:t>json</w:t>
-      </w:r>
-      <w:proofErr w:type="spellEnd"/>
-      <w:proofErr w:type="gramStart"/>
-      <w:r>
-        <w:t>={</w:t>
-      </w:r>
-      <w:proofErr w:type="gramEnd"/>
-      <w:r>
-        <w:t>"</w:t>
-      </w:r>
-      <w:proofErr w:type="spellStart"/>
-      <w:r>
-        <w:t>question</w:t>
-      </w:r>
-      <w:proofErr w:type="spellEnd"/>
-      <w:r>
-        <w:t>": q, "</w:t>
-      </w:r>
-      <w:proofErr w:type="spellStart"/>
-      <w:r>
-        <w:t>mode</w:t>
-      </w:r>
-      <w:proofErr w:type="spellEnd"/>
-      <w:r>
-        <w:t>": "breve"})</w:t>
-      </w:r>
-    </w:p>
-    <w:p>
-      <w:pPr>
-        <w:numPr>
-          <w:ilvl w:val="0"/>
-          <w:numId w:val="4"/>
-        </w:numPr>
-      </w:pPr>
-      <w:r>
-        <w:t xml:space="preserve">        </w:t>
-      </w:r>
-      <w:proofErr w:type="spellStart"/>
-      <w:r>
-        <w:t>latency</w:t>
-      </w:r>
-      <w:proofErr w:type="spellEnd"/>
-      <w:r>
-        <w:t xml:space="preserve"> = </w:t>
-      </w:r>
-      <w:proofErr w:type="spellStart"/>
-      <w:proofErr w:type="gramStart"/>
-      <w:r>
-        <w:t>time.time</w:t>
-      </w:r>
-      <w:proofErr w:type="spellEnd"/>
-      <w:proofErr w:type="gramEnd"/>
-      <w:r>
-        <w:t xml:space="preserve">() - </w:t>
-      </w:r>
-      <w:proofErr w:type="spellStart"/>
-      <w:r>
-        <w:t>start</w:t>
-      </w:r>
-      <w:proofErr w:type="spellEnd"/>
-    </w:p>
-    <w:p>
-      <w:pPr>
-        <w:numPr>
-          <w:ilvl w:val="0"/>
-          <w:numId w:val="4"/>
-        </w:numPr>
-      </w:pPr>
-      <w:r>
-        <w:t xml:space="preserve">        data = </w:t>
-      </w:r>
-      <w:proofErr w:type="spellStart"/>
-      <w:proofErr w:type="gramStart"/>
-      <w:r>
-        <w:t>r.json</w:t>
-      </w:r>
-      <w:proofErr w:type="spellEnd"/>
-      <w:proofErr w:type="gramEnd"/>
-      <w:r>
-        <w:t>()</w:t>
-      </w:r>
-    </w:p>
-    <w:p>
-      <w:pPr>
-        <w:numPr>
-          <w:ilvl w:val="0"/>
-          <w:numId w:val="4"/>
-        </w:numPr>
-      </w:pPr>
-      <w:r>
-        <w:t xml:space="preserve">        </w:t>
-      </w:r>
-      <w:proofErr w:type="spellStart"/>
-      <w:proofErr w:type="gramStart"/>
-      <w:r>
-        <w:t>results.append</w:t>
-      </w:r>
-      <w:proofErr w:type="spellEnd"/>
-      <w:proofErr w:type="gramEnd"/>
-      <w:r>
-        <w:t>({</w:t>
-      </w:r>
-    </w:p>
-    <w:p>
-      <w:pPr>
-        <w:numPr>
-          <w:ilvl w:val="0"/>
-          <w:numId w:val="4"/>
-        </w:numPr>
-      </w:pPr>
-      <w:r>
-        <w:t xml:space="preserve">            "</w:t>
-      </w:r>
-      <w:proofErr w:type="spellStart"/>
-      <w:r>
-        <w:t>question</w:t>
-      </w:r>
-      <w:proofErr w:type="spellEnd"/>
-      <w:r>
-        <w:t>": q,</w:t>
-      </w:r>
-    </w:p>
-    <w:p>
-      <w:pPr>
-        <w:numPr>
-          <w:ilvl w:val="0"/>
-          <w:numId w:val="4"/>
-        </w:numPr>
-      </w:pPr>
-      <w:r>
-        <w:t xml:space="preserve">            "</w:t>
-      </w:r>
-      <w:proofErr w:type="spellStart"/>
-      <w:r>
-        <w:t>latency</w:t>
-      </w:r>
-      <w:proofErr w:type="spellEnd"/>
-      <w:r>
-        <w:t xml:space="preserve">": </w:t>
-      </w:r>
-      <w:proofErr w:type="spellStart"/>
-      <w:r>
-        <w:t>latency</w:t>
-      </w:r>
-      <w:proofErr w:type="spellEnd"/>
-      <w:r>
-        <w:t>,</w:t>
-      </w:r>
-    </w:p>
-    <w:p>
-      <w:pPr>
-        <w:numPr>
-          <w:ilvl w:val="0"/>
-          <w:numId w:val="4"/>
-        </w:numPr>
-      </w:pPr>
-      <w:r>
-        <w:t xml:space="preserve">            "</w:t>
-      </w:r>
-      <w:proofErr w:type="spellStart"/>
-      <w:r>
-        <w:t>answer</w:t>
-      </w:r>
-      <w:proofErr w:type="spellEnd"/>
-      <w:r>
-        <w:t xml:space="preserve">": </w:t>
-      </w:r>
-      <w:proofErr w:type="spellStart"/>
-      <w:proofErr w:type="gramStart"/>
-      <w:r>
-        <w:t>data.get</w:t>
-      </w:r>
-      <w:proofErr w:type="spellEnd"/>
-      <w:r>
-        <w:t>(</w:t>
-      </w:r>
-      <w:proofErr w:type="gramEnd"/>
-      <w:r>
-        <w:t>"</w:t>
-      </w:r>
-      <w:proofErr w:type="spellStart"/>
-      <w:r>
-        <w:t>answer</w:t>
-      </w:r>
-      <w:proofErr w:type="spellEnd"/>
-      <w:r>
-        <w:t>", ""),</w:t>
-      </w:r>
-    </w:p>
-    <w:p>
-      <w:pPr>
-        <w:numPr>
-          <w:ilvl w:val="0"/>
-          <w:numId w:val="4"/>
-        </w:numPr>
-        <w:rPr>
-          <w:lang w:val="en-US"/>
-        </w:rPr>
-      </w:pPr>
-      <w:r>
-        <w:rPr>
-          <w:lang w:val="en-US"/>
-        </w:rPr>
-        <w:t xml:space="preserve">            "citations": len(data.get("citations", []))</w:t>
-      </w:r>
-    </w:p>
-    <w:p>
-      <w:pPr>
-        <w:numPr>
-          <w:ilvl w:val="0"/>
-          <w:numId w:val="4"/>
-        </w:numPr>
-      </w:pPr>
-      <w:r>
-        <w:rPr>
-          <w:lang w:val="en-US"/>
-        </w:rPr>
-        <w:t xml:space="preserve">        </w:t>
-      </w:r>
-      <w:r>
-        <w:t>})</w:t>
-      </w:r>
-    </w:p>
-    <w:p>
-      <w:pPr>
-        <w:numPr>
-          <w:ilvl w:val="0"/>
-          <w:numId w:val="4"/>
-        </w:numPr>
-      </w:pPr>
-    </w:p>
-    <w:p>
-      <w:pPr>
-        <w:numPr>
-          <w:ilvl w:val="0"/>
-          <w:numId w:val="4"/>
-        </w:numPr>
-        <w:rPr>
-          <w:lang w:val="en-US"/>
-        </w:rPr>
-      </w:pPr>
-      <w:r>
-        <w:rPr>
-          <w:lang w:val="en-US"/>
-        </w:rPr>
-        <w:t>with open("logs/evaluation_results.csv", "w", newline="", encoding="utf-8") as f:</w:t>
-      </w:r>
-    </w:p>
-    <w:p>
-      <w:pPr>
-        <w:numPr>
-          <w:ilvl w:val="0"/>
-          <w:numId w:val="4"/>
-        </w:numPr>
-        <w:rPr>
-          <w:lang w:val="en-US"/>
-        </w:rPr>
-      </w:pPr>
-      <w:r>
-        <w:rPr>
-          <w:lang w:val="en-US"/>
-        </w:rPr>
-        <w:t xml:space="preserve">    writer = csv.DictWriter(f, fieldnames=results[0].keys())</w:t>
-      </w:r>
-    </w:p>
-    <w:p>
-      <w:pPr>
-        <w:numPr>
-          <w:ilvl w:val="0"/>
-          <w:numId w:val="4"/>
-        </w:numPr>
-      </w:pPr>
-      <w:r>
-        <w:rPr>
-          <w:lang w:val="en-US"/>
-        </w:rPr>
-        <w:t xml:space="preserve">    </w:t>
-      </w:r>
-      <w:proofErr w:type="spellStart"/>
-      <w:proofErr w:type="gramStart"/>
-      <w:r>
-        <w:t>writer.writeheader</w:t>
-      </w:r>
-      <w:proofErr w:type="spellEnd"/>
-      <w:proofErr w:type="gramEnd"/>
-      <w:r>
-        <w:t>()</w:t>
-      </w:r>
-    </w:p>
-    <w:p>
-      <w:pPr>
-        <w:numPr>
-          <w:ilvl w:val="0"/>
-          <w:numId w:val="4"/>
-        </w:numPr>
-      </w:pPr>
-      <w:r>
-        <w:t xml:space="preserve">    </w:t>
-      </w:r>
-      <w:proofErr w:type="spellStart"/>
-      <w:proofErr w:type="gramStart"/>
-      <w:r>
-        <w:t>writer.writerows</w:t>
-      </w:r>
-      <w:proofErr w:type="spellEnd"/>
-      <w:proofErr w:type="gramEnd"/>
-      <w:r>
-        <w:t>(</w:t>
-      </w:r>
-      <w:proofErr w:type="spellStart"/>
-      <w:r>
-        <w:t>results</w:t>
-      </w:r>
-      <w:proofErr w:type="spellEnd"/>
-      <w:r>
-        <w:t>)</w:t>
-      </w:r>
-    </w:p>
-    <w:p>
-      <w:pPr>
-        <w:numPr>
-          <w:ilvl w:val="0"/>
-          <w:numId w:val="4"/>
-        </w:numPr>
-      </w:pPr>
-      <w:r>
-        <w:rPr>
-          <w:b/>
-          <w:bCs/>
-        </w:rPr>
-        <w:t xml:space="preserve">Pipeline automático (si quieres usar n8n o GitHub </w:t>
-      </w:r>
-      <w:proofErr w:type="spellStart"/>
-      <w:r>
-        <w:rPr>
-          <w:b/>
-          <w:bCs/>
-        </w:rPr>
-        <w:t>Actions</w:t>
-      </w:r>
-      <w:proofErr w:type="spellEnd"/>
-      <w:r>
-        <w:rPr>
-          <w:b/>
-          <w:bCs/>
-        </w:rPr>
-        <w:t>)</w:t>
-      </w:r>
-    </w:p>
-    <w:p>
-      <w:pPr>
-        <w:numPr>
-          <w:ilvl w:val="1"/>
-          <w:numId w:val="4"/>
-        </w:numPr>
-      </w:pPr>
-      <w:r>
-        <w:t xml:space="preserve">Crear flujo que corra el evaluate.py periódicamente o tras cada </w:t>
-      </w:r>
-      <w:proofErr w:type="spellStart"/>
-      <w:r>
-        <w:t>commit</w:t>
-      </w:r>
-      <w:proofErr w:type="spellEnd"/>
-      <w:r>
-        <w:t>.</w:t>
-      </w:r>
-    </w:p>
-    <w:p>
-      <w:pPr>
-        <w:numPr>
-          <w:ilvl w:val="1"/>
-          <w:numId w:val="4"/>
-        </w:numPr>
-      </w:pPr>
-      <w:r>
-        <w:t xml:space="preserve">Exportar métricas en CSV o </w:t>
-      </w:r>
-      <w:proofErr w:type="spellStart"/>
-      <w:r>
-        <w:t>dashboard</w:t>
-      </w:r>
-      <w:proofErr w:type="spellEnd"/>
-      <w:r>
-        <w:t xml:space="preserve"> simple.</w:t>
+        <w:t>Exportar métricas en CSV o dashboard simple.</w:t>
       </w:r>
     </w:p>
     <w:p>
       <w:r>
         <w:pict w14:anchorId="4C47B9D2">
-          <v:rect id="_x0000_i1065" style="width:0;height:1.5pt" o:hralign="center" o:hrstd="t" o:hr="t" fillcolor="#a0a0a0" stroked="f"/>
+          <v:rect id="_x0000_i1029" style="width:0;height:1.5pt" o:hralign="center" o:hrstd="t" o:hr="t" fillcolor="#a0a0a0" stroked="f"/>
         </w:pict>
       </w:r>
     </w:p>
@@ -2992,23 +1924,7 @@
         </w:numPr>
       </w:pPr>
       <w:r>
-        <w:t>Cómo levantar el sistema (</w:t>
-      </w:r>
-      <w:proofErr w:type="spellStart"/>
-      <w:r>
-        <w:t>docker</w:t>
-      </w:r>
-      <w:proofErr w:type="spellEnd"/>
-      <w:r>
-        <w:t xml:space="preserve"> </w:t>
-      </w:r>
-      <w:proofErr w:type="spellStart"/>
-      <w:r>
-        <w:t>compose</w:t>
-      </w:r>
-      <w:proofErr w:type="spellEnd"/>
-      <w:r>
-        <w:t xml:space="preserve"> up).</w:t>
+        <w:t>Cómo levantar el sistema (docker compose up).</w:t>
       </w:r>
     </w:p>
     <w:p>
@@ -3041,23 +1957,7 @@
         </w:numPr>
       </w:pPr>
       <w:r>
-        <w:t xml:space="preserve">Variables de entorno </w:t>
-      </w:r>
-      <w:proofErr w:type="gramStart"/>
-      <w:r>
-        <w:t>(.</w:t>
-      </w:r>
-      <w:proofErr w:type="spellStart"/>
-      <w:r>
-        <w:t>env</w:t>
-      </w:r>
-      <w:proofErr w:type="gramEnd"/>
-      <w:r>
-        <w:t>.example</w:t>
-      </w:r>
-      <w:proofErr w:type="spellEnd"/>
-      <w:r>
-        <w:t>).</w:t>
+        <w:t>Variables de entorno (.env.example).</w:t>
       </w:r>
     </w:p>
     <w:p>
@@ -3128,7 +2028,7 @@
     <w:p>
       <w:r>
         <w:pict w14:anchorId="76B0816E">
-          <v:rect id="_x0000_i1066" style="width:0;height:1.5pt" o:hralign="center" o:hrstd="t" o:hr="t" fillcolor="#a0a0a0" stroked="f"/>
+          <v:rect id="_x0000_i1030" style="width:0;height:1.5pt" o:hralign="center" o:hrstd="t" o:hr="t" fillcolor="#a0a0a0" stroked="f"/>
         </w:pict>
       </w:r>
     </w:p>
@@ -3233,13 +2133,8 @@
           </w:tcPr>
           <w:p>
             <w:r>
-              <w:t xml:space="preserve">Docker y </w:t>
+              <w:t>Docker y compose</w:t>
             </w:r>
-            <w:proofErr w:type="spellStart"/>
-            <w:r>
-              <w:t>compose</w:t>
-            </w:r>
-            <w:proofErr w:type="spellEnd"/>
           </w:p>
         </w:tc>
         <w:tc>
@@ -3378,15 +2273,7 @@
           </w:tcPr>
           <w:p>
             <w:r>
-              <w:t>Seguridad (.</w:t>
-            </w:r>
-            <w:proofErr w:type="spellStart"/>
-            <w:r>
-              <w:t>env</w:t>
-            </w:r>
-            <w:proofErr w:type="spellEnd"/>
-            <w:r>
-              <w:t>)</w:t>
+              <w:t>Seguridad (.env)</w:t>
             </w:r>
           </w:p>
         </w:tc>
@@ -3446,6 +2333,434 @@
       </w:tr>
     </w:tbl>
     <w:p/>
+    <w:p>
+      <w:r>
+        <w:br w:type="page"/>
+      </w:r>
+    </w:p>
+    <w:p>
+      <w:r>
+        <w:lastRenderedPageBreak/>
+        <w:t>┌──────────────────────────┐</w:t>
+      </w:r>
+    </w:p>
+    <w:p>
+      <w:r>
+        <w:t>│        Usuario            │</w:t>
+      </w:r>
+    </w:p>
+    <w:p>
+      <w:r>
+        <w:t>│ (pregunta en interfaz)    │</w:t>
+      </w:r>
+    </w:p>
+    <w:p>
+      <w:r>
+        <w:t>└────────────</w:t>
+      </w:r>
+      <w:r>
+        <w:rPr>
+          <w:rFonts w:ascii="MS Gothic" w:eastAsia="MS Gothic" w:hAnsi="MS Gothic" w:cs="MS Gothic" w:hint="eastAsia"/>
+        </w:rPr>
+        <w:t>┬</w:t>
+      </w:r>
+      <w:r>
+        <w:rPr>
+          <w:rFonts w:ascii="Calibri" w:hAnsi="Calibri" w:cs="Calibri"/>
+        </w:rPr>
+        <w:t>─────────────┘</w:t>
+      </w:r>
+    </w:p>
+    <w:p>
+      <w:r>
+        <w:t xml:space="preserve">             │</w:t>
+      </w:r>
+    </w:p>
+    <w:p>
+      <w:r>
+        <w:t xml:space="preserve">             </w:t>
+      </w:r>
+      <w:r>
+        <w:rPr>
+          <w:rFonts w:ascii="Arial" w:hAnsi="Arial" w:cs="Arial"/>
+        </w:rPr>
+        <w:t>▼</w:t>
+      </w:r>
+    </w:p>
+    <w:p>
+      <w:r>
+        <w:t>┌──────────────────────────┐</w:t>
+      </w:r>
+    </w:p>
+    <w:p>
+      <w:r>
+        <w:t>│     Frontend (UI)        │</w:t>
+      </w:r>
+    </w:p>
+    <w:p>
+      <w:r>
+        <w:t>│  Streamlit / Gradio       │</w:t>
+      </w:r>
+    </w:p>
+    <w:p>
+      <w:r>
+        <w:t>│  → envía POST /query      │</w:t>
+      </w:r>
+    </w:p>
+    <w:p>
+      <w:r>
+        <w:t>└────────────</w:t>
+      </w:r>
+      <w:r>
+        <w:rPr>
+          <w:rFonts w:ascii="MS Gothic" w:eastAsia="MS Gothic" w:hAnsi="MS Gothic" w:cs="MS Gothic" w:hint="eastAsia"/>
+        </w:rPr>
+        <w:t>┬</w:t>
+      </w:r>
+      <w:r>
+        <w:rPr>
+          <w:rFonts w:ascii="Calibri" w:hAnsi="Calibri" w:cs="Calibri"/>
+        </w:rPr>
+        <w:t>─────────────┘</w:t>
+      </w:r>
+    </w:p>
+    <w:p>
+      <w:r>
+        <w:t xml:space="preserve">             │</w:t>
+      </w:r>
+    </w:p>
+    <w:p>
+      <w:r>
+        <w:t xml:space="preserve">             </w:t>
+      </w:r>
+      <w:r>
+        <w:rPr>
+          <w:rFonts w:ascii="Arial" w:hAnsi="Arial" w:cs="Arial"/>
+        </w:rPr>
+        <w:t>▼</w:t>
+      </w:r>
+    </w:p>
+    <w:p>
+      <w:r>
+        <w:t>┌──────────────────────────┐</w:t>
+      </w:r>
+    </w:p>
+    <w:p>
+      <w:r>
+        <w:t>│   Backend (FastAPI)      │</w:t>
+      </w:r>
+    </w:p>
+    <w:p>
+      <w:r>
+        <w:t>│  Endpoint /query          │</w:t>
+      </w:r>
+    </w:p>
+    <w:p>
+      <w:r>
+        <w:t>│  → activa pipeline RAG    │</w:t>
+      </w:r>
+    </w:p>
+    <w:p>
+      <w:r>
+        <w:t>└────────────</w:t>
+      </w:r>
+      <w:r>
+        <w:rPr>
+          <w:rFonts w:ascii="MS Gothic" w:eastAsia="MS Gothic" w:hAnsi="MS Gothic" w:cs="MS Gothic" w:hint="eastAsia"/>
+        </w:rPr>
+        <w:t>┬</w:t>
+      </w:r>
+      <w:r>
+        <w:rPr>
+          <w:rFonts w:ascii="Calibri" w:hAnsi="Calibri" w:cs="Calibri"/>
+        </w:rPr>
+        <w:t>─────────────┘</w:t>
+      </w:r>
+    </w:p>
+    <w:p>
+      <w:r>
+        <w:t xml:space="preserve">             │</w:t>
+      </w:r>
+    </w:p>
+    <w:p>
+      <w:r>
+        <w:t xml:space="preserve">             </w:t>
+      </w:r>
+      <w:r>
+        <w:rPr>
+          <w:rFonts w:ascii="Arial" w:hAnsi="Arial" w:cs="Arial"/>
+        </w:rPr>
+        <w:t>▼</w:t>
+      </w:r>
+    </w:p>
+    <w:p>
+      <w:r>
+        <w:t>┌──────────────────────────┐</w:t>
+      </w:r>
+    </w:p>
+    <w:p>
+      <w:r>
+        <w:t>│  RAG Pipeline             │</w:t>
+      </w:r>
+    </w:p>
+    <w:p>
+      <w:r>
+        <w:t>│  1. Busca contexto en DB  │</w:t>
+      </w:r>
+    </w:p>
+    <w:p>
+      <w:r>
+        <w:t>│  2. Pide respuesta al LLM │</w:t>
+      </w:r>
+    </w:p>
+    <w:p>
+      <w:r>
+        <w:t>└────────────</w:t>
+      </w:r>
+      <w:r>
+        <w:rPr>
+          <w:rFonts w:ascii="MS Gothic" w:eastAsia="MS Gothic" w:hAnsi="MS Gothic" w:cs="MS Gothic" w:hint="eastAsia"/>
+        </w:rPr>
+        <w:t>┬</w:t>
+      </w:r>
+      <w:r>
+        <w:rPr>
+          <w:rFonts w:ascii="Calibri" w:hAnsi="Calibri" w:cs="Calibri"/>
+        </w:rPr>
+        <w:t>─────────────┘</w:t>
+      </w:r>
+    </w:p>
+    <w:p>
+      <w:r>
+        <w:t xml:space="preserve">     ┌───────</w:t>
+      </w:r>
+      <w:r>
+        <w:rPr>
+          <w:rFonts w:ascii="MS Gothic" w:eastAsia="MS Gothic" w:hAnsi="MS Gothic" w:cs="MS Gothic" w:hint="eastAsia"/>
+        </w:rPr>
+        <w:t>┴</w:t>
+      </w:r>
+      <w:r>
+        <w:rPr>
+          <w:rFonts w:ascii="Calibri" w:hAnsi="Calibri" w:cs="Calibri"/>
+        </w:rPr>
+        <w:t>──────────┐</w:t>
+      </w:r>
+    </w:p>
+    <w:p>
+      <w:r>
+        <w:t xml:space="preserve">     </w:t>
+      </w:r>
+      <w:r>
+        <w:rPr>
+          <w:rFonts w:ascii="Arial" w:hAnsi="Arial" w:cs="Arial"/>
+        </w:rPr>
+        <w:t>▼</w:t>
+      </w:r>
+      <w:r>
+        <w:t xml:space="preserve">                  </w:t>
+      </w:r>
+      <w:r>
+        <w:rPr>
+          <w:rFonts w:ascii="Arial" w:hAnsi="Arial" w:cs="Arial"/>
+        </w:rPr>
+        <w:t>▼</w:t>
+      </w:r>
+    </w:p>
+    <w:p>
+      <w:r>
+        <w:t>┌────────────┐     ┌─────────────┐</w:t>
+      </w:r>
+    </w:p>
+    <w:p>
+      <w:r>
+        <w:t>│ ChromaDB    │     │  Modelo LLM │</w:t>
+      </w:r>
+    </w:p>
+    <w:p>
+      <w:r>
+        <w:lastRenderedPageBreak/>
+        <w:t>│ (vectores)  │     │ (GPT/Mistral)│</w:t>
+      </w:r>
+    </w:p>
+    <w:p>
+      <w:r>
+        <w:t>└──────</w:t>
+      </w:r>
+      <w:r>
+        <w:rPr>
+          <w:rFonts w:ascii="MS Gothic" w:eastAsia="MS Gothic" w:hAnsi="MS Gothic" w:cs="MS Gothic" w:hint="eastAsia"/>
+        </w:rPr>
+        <w:t>┬</w:t>
+      </w:r>
+      <w:r>
+        <w:rPr>
+          <w:rFonts w:ascii="Calibri" w:hAnsi="Calibri" w:cs="Calibri"/>
+        </w:rPr>
+        <w:t>──────┘</w:t>
+      </w:r>
+      <w:r>
+        <w:t xml:space="preserve">     </w:t>
+      </w:r>
+      <w:r>
+        <w:rPr>
+          <w:rFonts w:ascii="Calibri" w:hAnsi="Calibri" w:cs="Calibri"/>
+        </w:rPr>
+        <w:t>└──────</w:t>
+      </w:r>
+      <w:r>
+        <w:rPr>
+          <w:rFonts w:ascii="MS Gothic" w:eastAsia="MS Gothic" w:hAnsi="MS Gothic" w:cs="MS Gothic" w:hint="eastAsia"/>
+        </w:rPr>
+        <w:t>┬</w:t>
+      </w:r>
+      <w:r>
+        <w:rPr>
+          <w:rFonts w:ascii="Calibri" w:hAnsi="Calibri" w:cs="Calibri"/>
+        </w:rPr>
+        <w:t>───────┘</w:t>
+      </w:r>
+    </w:p>
+    <w:p>
+      <w:r>
+        <w:t xml:space="preserve">       │                   │</w:t>
+      </w:r>
+    </w:p>
+    <w:p>
+      <w:r>
+        <w:t xml:space="preserve">       └──────</w:t>
+      </w:r>
+      <w:r>
+        <w:rPr>
+          <w:rFonts w:ascii="MS Gothic" w:eastAsia="MS Gothic" w:hAnsi="MS Gothic" w:cs="MS Gothic" w:hint="eastAsia"/>
+        </w:rPr>
+        <w:t>┬</w:t>
+      </w:r>
+      <w:r>
+        <w:rPr>
+          <w:rFonts w:ascii="Calibri" w:hAnsi="Calibri" w:cs="Calibri"/>
+        </w:rPr>
+        <w:t>────────────┘</w:t>
+      </w:r>
+    </w:p>
+    <w:p>
+      <w:r>
+        <w:t xml:space="preserve">              </w:t>
+      </w:r>
+      <w:r>
+        <w:rPr>
+          <w:rFonts w:ascii="Arial" w:hAnsi="Arial" w:cs="Arial"/>
+        </w:rPr>
+        <w:t>▼</w:t>
+      </w:r>
+    </w:p>
+    <w:p>
+      <w:r>
+        <w:t xml:space="preserve">   ┌──────────────────────────┐</w:t>
+      </w:r>
+    </w:p>
+    <w:p>
+      <w:r>
+        <w:t xml:space="preserve">   │ Respuesta generada       │</w:t>
+      </w:r>
+    </w:p>
+    <w:p>
+      <w:r>
+        <w:t xml:space="preserve">   │ → se envía al frontend   │</w:t>
+      </w:r>
+    </w:p>
+    <w:p>
+      <w:r>
+        <w:t xml:space="preserve">   └──────────────────────────┘</w:t>
+      </w:r>
+    </w:p>
+    <w:p/>
+    <w:p/>
+    <w:p>
+      <w:r>
+        <w:br w:type="page"/>
+      </w:r>
+    </w:p>
+    <w:p>
+      <w:r>
+        <w:lastRenderedPageBreak/>
+        <w:drawing>
+          <wp:inline distT="0" distB="0" distL="0" distR="0" wp14:anchorId="000252F0" wp14:editId="74347A21">
+            <wp:extent cx="2438740" cy="4620270"/>
+            <wp:effectExtent l="0" t="0" r="0" b="8890"/>
+            <wp:docPr id="716057234" name="Imagen 1"/>
+            <wp:cNvGraphicFramePr>
+              <a:graphicFrameLocks xmlns:a="http://schemas.openxmlformats.org/drawingml/2006/main" noChangeAspect="1"/>
+            </wp:cNvGraphicFramePr>
+            <a:graphic xmlns:a="http://schemas.openxmlformats.org/drawingml/2006/main">
+              <a:graphicData uri="http://schemas.openxmlformats.org/drawingml/2006/picture">
+                <pic:pic xmlns:pic="http://schemas.openxmlformats.org/drawingml/2006/picture">
+                  <pic:nvPicPr>
+                    <pic:cNvPr id="716057234" name=""/>
+                    <pic:cNvPicPr/>
+                  </pic:nvPicPr>
+                  <pic:blipFill>
+                    <a:blip r:embed="rId5"/>
+                    <a:stretch>
+                      <a:fillRect/>
+                    </a:stretch>
+                  </pic:blipFill>
+                  <pic:spPr>
+                    <a:xfrm>
+                      <a:off x="0" y="0"/>
+                      <a:ext cx="2438740" cy="4620270"/>
+                    </a:xfrm>
+                    <a:prstGeom prst="rect">
+                      <a:avLst/>
+                    </a:prstGeom>
+                  </pic:spPr>
+                </pic:pic>
+              </a:graphicData>
+            </a:graphic>
+          </wp:inline>
+        </w:drawing>
+      </w:r>
+    </w:p>
+    <w:p>
+      <w:r>
+        <w:lastRenderedPageBreak/>
+        <w:drawing>
+          <wp:inline distT="0" distB="0" distL="0" distR="0" wp14:anchorId="2E47B967" wp14:editId="10A07618">
+            <wp:extent cx="2934109" cy="4544059"/>
+            <wp:effectExtent l="0" t="0" r="0" b="9525"/>
+            <wp:docPr id="458384051" name="Imagen 1"/>
+            <wp:cNvGraphicFramePr>
+              <a:graphicFrameLocks xmlns:a="http://schemas.openxmlformats.org/drawingml/2006/main" noChangeAspect="1"/>
+            </wp:cNvGraphicFramePr>
+            <a:graphic xmlns:a="http://schemas.openxmlformats.org/drawingml/2006/main">
+              <a:graphicData uri="http://schemas.openxmlformats.org/drawingml/2006/picture">
+                <pic:pic xmlns:pic="http://schemas.openxmlformats.org/drawingml/2006/picture">
+                  <pic:nvPicPr>
+                    <pic:cNvPr id="458384051" name=""/>
+                    <pic:cNvPicPr/>
+                  </pic:nvPicPr>
+                  <pic:blipFill>
+                    <a:blip r:embed="rId6"/>
+                    <a:stretch>
+                      <a:fillRect/>
+                    </a:stretch>
+                  </pic:blipFill>
+                  <pic:spPr>
+                    <a:xfrm>
+                      <a:off x="0" y="0"/>
+                      <a:ext cx="2934109" cy="4544059"/>
+                    </a:xfrm>
+                    <a:prstGeom prst="rect">
+                      <a:avLst/>
+                    </a:prstGeom>
+                  </pic:spPr>
+                </pic:pic>
+              </a:graphicData>
+            </a:graphic>
+          </wp:inline>
+        </w:drawing>
+      </w:r>
+    </w:p>
     <w:sectPr>
       <w:pgSz w:w="12240" w:h="15840"/>
       <w:pgMar w:top="1417" w:right="1701" w:bottom="1417" w:left="1701" w:header="708" w:footer="708" w:gutter="0"/>
@@ -4668,6 +3983,7 @@
   <w:style w:type="character" w:default="1" w:styleId="Fuentedeprrafopredeter">
     <w:name w:val="Default Paragraph Font"/>
     <w:uiPriority w:val="1"/>
+    <w:semiHidden/>
     <w:unhideWhenUsed/>
   </w:style>
   <w:style w:type="table" w:default="1" w:styleId="Tablanormal">
@@ -4981,6 +4297,25 @@
       <w:spacing w:val="5"/>
     </w:rPr>
   </w:style>
+  <w:style w:type="table" w:styleId="Tablaconcuadrcula">
+    <w:name w:val="Table Grid"/>
+    <w:basedOn w:val="Tablanormal"/>
+    <w:uiPriority w:val="39"/>
+    <w:rsid w:val="00ED0DF3"/>
+    <w:pPr>
+      <w:spacing w:after="0" w:line="240" w:lineRule="auto"/>
+    </w:pPr>
+    <w:tblPr>
+      <w:tblBorders>
+        <w:top w:val="single" w:sz="4" w:space="0" w:color="auto"/>
+        <w:left w:val="single" w:sz="4" w:space="0" w:color="auto"/>
+        <w:bottom w:val="single" w:sz="4" w:space="0" w:color="auto"/>
+        <w:right w:val="single" w:sz="4" w:space="0" w:color="auto"/>
+        <w:insideH w:val="single" w:sz="4" w:space="0" w:color="auto"/>
+        <w:insideV w:val="single" w:sz="4" w:space="0" w:color="auto"/>
+      </w:tblBorders>
+    </w:tblPr>
+  </w:style>
 </w:styles>
 </file>
 

</xml_diff>